<commit_message>
Prepare speech for tomorrow
</commit_message>
<xml_diff>
--- a/Applicant_A.docx
+++ b/Applicant_A.docx
@@ -8,20 +8,30 @@
         <w:jc w:val="center"/>
         <w:rPr>
           <w:rFonts w:ascii="Times New Roman" w:hAnsi="Times New Roman"/>
-          <w:b/>
-          <w:sz w:val="28"/>
-          <w:szCs w:val="32"/>
-        </w:rPr>
-      </w:pPr>
-      <w:r>
-        <w:rPr>
-          <w:rFonts w:ascii="Times New Roman" w:hAnsi="Times New Roman"/>
-          <w:b/>
-          <w:sz w:val="28"/>
-          <w:szCs w:val="32"/>
-        </w:rPr>
-        <w:t>Приложение А</w:t>
-      </w:r>
+          <w:sz w:val="44"/>
+          <w:szCs w:val="44"/>
+        </w:rPr>
+      </w:pPr>
+      <w:bookmarkStart w:id="0" w:name="_GoBack"/>
+      <w:bookmarkEnd w:id="0"/>
+      <w:r>
+        <w:rPr>
+          <w:rFonts w:ascii="Times New Roman" w:hAnsi="Times New Roman"/>
+          <w:sz w:val="44"/>
+          <w:szCs w:val="44"/>
+        </w:rPr>
+        <w:t>Приложение</w:t>
+      </w:r>
+      <w:proofErr w:type="gramStart"/>
+      <w:r>
+        <w:rPr>
+          <w:rFonts w:ascii="Times New Roman" w:hAnsi="Times New Roman"/>
+          <w:sz w:val="44"/>
+          <w:szCs w:val="44"/>
+        </w:rPr>
+        <w:t xml:space="preserve"> А</w:t>
+      </w:r>
+      <w:proofErr w:type="gramEnd"/>
     </w:p>
     <w:p>
       <w:pPr>
@@ -29,17 +39,15 @@
         <w:jc w:val="center"/>
         <w:rPr>
           <w:rFonts w:ascii="Times New Roman" w:hAnsi="Times New Roman"/>
-          <w:b/>
-          <w:sz w:val="28"/>
-          <w:szCs w:val="32"/>
-        </w:rPr>
-      </w:pPr>
-      <w:r>
-        <w:rPr>
-          <w:rFonts w:ascii="Times New Roman" w:hAnsi="Times New Roman"/>
-          <w:b/>
-          <w:sz w:val="28"/>
-          <w:szCs w:val="32"/>
+          <w:sz w:val="44"/>
+          <w:szCs w:val="44"/>
+        </w:rPr>
+      </w:pPr>
+      <w:r>
+        <w:rPr>
+          <w:rFonts w:ascii="Times New Roman" w:hAnsi="Times New Roman"/>
+          <w:sz w:val="44"/>
+          <w:szCs w:val="44"/>
         </w:rPr>
         <w:t>Задание на дипломное проектирование</w:t>
       </w:r>
@@ -68,12 +76,21 @@
       <w:pPr>
         <w:pStyle w:val="a5"/>
         <w:spacing w:line="360" w:lineRule="auto"/>
-        <w:rPr>
-          <w:rFonts w:ascii="Times New Roman" w:hAnsi="Times New Roman"/>
-          <w:sz w:val="28"/>
-          <w:szCs w:val="28"/>
-        </w:rPr>
-      </w:pPr>
+        <w:jc w:val="center"/>
+        <w:rPr>
+          <w:rFonts w:ascii="Times New Roman" w:hAnsi="Times New Roman"/>
+          <w:sz w:val="28"/>
+          <w:szCs w:val="28"/>
+        </w:rPr>
+      </w:pPr>
+      <w:r>
+        <w:rPr>
+          <w:rFonts w:ascii="Times New Roman" w:hAnsi="Times New Roman"/>
+          <w:sz w:val="28"/>
+          <w:szCs w:val="28"/>
+        </w:rPr>
+        <w:t>Федеральное государственное бюджетное образовательное учреждение</w:t>
+      </w:r>
     </w:p>
     <w:p>
       <w:pPr>
@@ -92,7 +109,7 @@
           <w:sz w:val="28"/>
           <w:szCs w:val="28"/>
         </w:rPr>
-        <w:t>Федеральное государственное бюджетное образовательное учреждение</w:t>
+        <w:t>высшего профессионального образования</w:t>
       </w:r>
     </w:p>
     <w:p>
@@ -112,7 +129,7 @@
           <w:sz w:val="28"/>
           <w:szCs w:val="28"/>
         </w:rPr>
-        <w:t>высшего профессионального образования</w:t>
+        <w:t>“АЛТАЙСКИЙ ГОСУДАРСТВЕННЫЙ ТЕХНИЧЕСКИЙ УНИВЕРСИТЕТ</w:t>
       </w:r>
     </w:p>
     <w:p>
@@ -126,6 +143,243 @@
           <w:szCs w:val="28"/>
         </w:rPr>
       </w:pPr>
+      <w:r>
+        <w:rPr>
+          <w:rFonts w:ascii="Times New Roman" w:hAnsi="Times New Roman"/>
+          <w:sz w:val="28"/>
+          <w:szCs w:val="28"/>
+        </w:rPr>
+        <w:t>им. И.И.ПОЛЗУНОВА”</w:t>
+      </w:r>
+    </w:p>
+    <w:p>
+      <w:pPr>
+        <w:pStyle w:val="a5"/>
+        <w:spacing w:line="360" w:lineRule="auto"/>
+        <w:rPr>
+          <w:rFonts w:ascii="Times New Roman" w:hAnsi="Times New Roman"/>
+          <w:sz w:val="28"/>
+          <w:szCs w:val="28"/>
+        </w:rPr>
+      </w:pPr>
+    </w:p>
+    <w:p>
+      <w:pPr>
+        <w:pStyle w:val="a5"/>
+        <w:spacing w:line="360" w:lineRule="auto"/>
+        <w:rPr>
+          <w:rFonts w:ascii="Times New Roman" w:hAnsi="Times New Roman"/>
+          <w:b/>
+          <w:sz w:val="24"/>
+          <w:szCs w:val="24"/>
+        </w:rPr>
+      </w:pPr>
+      <w:r>
+        <w:rPr>
+          <w:rFonts w:ascii="Times New Roman" w:hAnsi="Times New Roman"/>
+          <w:sz w:val="28"/>
+          <w:szCs w:val="28"/>
+        </w:rPr>
+        <w:t xml:space="preserve">                                                           </w:t>
+      </w:r>
+      <w:r>
+        <w:rPr>
+          <w:rFonts w:ascii="Times New Roman" w:hAnsi="Times New Roman"/>
+          <w:sz w:val="28"/>
+          <w:szCs w:val="28"/>
+        </w:rPr>
+        <w:tab/>
+      </w:r>
+      <w:r>
+        <w:rPr>
+          <w:rFonts w:ascii="Times New Roman" w:hAnsi="Times New Roman"/>
+          <w:sz w:val="28"/>
+          <w:szCs w:val="28"/>
+        </w:rPr>
+        <w:tab/>
+      </w:r>
+      <w:r>
+        <w:rPr>
+          <w:rFonts w:ascii="Times New Roman" w:hAnsi="Times New Roman"/>
+          <w:sz w:val="28"/>
+          <w:szCs w:val="28"/>
+        </w:rPr>
+        <w:tab/>
+      </w:r>
+      <w:r>
+        <w:rPr>
+          <w:rFonts w:ascii="Times New Roman" w:hAnsi="Times New Roman"/>
+          <w:sz w:val="28"/>
+          <w:szCs w:val="28"/>
+        </w:rPr>
+        <w:t xml:space="preserve"> </w:t>
+      </w:r>
+      <w:r>
+        <w:rPr>
+          <w:rFonts w:ascii="Times New Roman" w:hAnsi="Times New Roman"/>
+          <w:b/>
+          <w:sz w:val="24"/>
+          <w:szCs w:val="24"/>
+        </w:rPr>
+        <w:t>УТВЕРЖДАЮ</w:t>
+      </w:r>
+    </w:p>
+    <w:p>
+      <w:pPr>
+        <w:pStyle w:val="a5"/>
+        <w:spacing w:line="360" w:lineRule="auto"/>
+        <w:ind w:left="4956"/>
+        <w:rPr>
+          <w:rFonts w:ascii="Times New Roman" w:hAnsi="Times New Roman"/>
+          <w:sz w:val="24"/>
+          <w:szCs w:val="24"/>
+          <w:u w:val="single"/>
+        </w:rPr>
+      </w:pPr>
+      <w:r>
+        <w:rPr>
+          <w:rFonts w:ascii="Times New Roman" w:hAnsi="Times New Roman"/>
+          <w:sz w:val="24"/>
+          <w:szCs w:val="24"/>
+        </w:rPr>
+        <w:t>Зав. кафедрой</w:t>
+      </w:r>
+      <w:r>
+        <w:rPr>
+          <w:rFonts w:ascii="Times New Roman" w:hAnsi="Times New Roman"/>
+          <w:sz w:val="24"/>
+          <w:szCs w:val="24"/>
+          <w:u w:val="single"/>
+        </w:rPr>
+        <w:t xml:space="preserve">                      </w:t>
+      </w:r>
+      <w:r>
+        <w:rPr>
+          <w:rFonts w:ascii="Times New Roman" w:hAnsi="Times New Roman"/>
+          <w:sz w:val="24"/>
+          <w:szCs w:val="24"/>
+          <w:u w:val="single"/>
+        </w:rPr>
+        <w:t>С.А. Кантор</w:t>
+      </w:r>
+    </w:p>
+    <w:p>
+      <w:pPr>
+        <w:pStyle w:val="a5"/>
+        <w:spacing w:line="360" w:lineRule="auto"/>
+        <w:rPr>
+          <w:rFonts w:ascii="Times New Roman" w:hAnsi="Times New Roman"/>
+          <w:sz w:val="28"/>
+          <w:szCs w:val="28"/>
+        </w:rPr>
+      </w:pPr>
+      <w:r>
+        <w:rPr>
+          <w:rFonts w:ascii="Times New Roman" w:hAnsi="Times New Roman"/>
+          <w:sz w:val="28"/>
+          <w:szCs w:val="28"/>
+        </w:rPr>
+        <w:t xml:space="preserve">              </w:t>
+      </w:r>
+      <w:r>
+        <w:rPr>
+          <w:rFonts w:ascii="Times New Roman" w:hAnsi="Times New Roman"/>
+          <w:sz w:val="28"/>
+          <w:szCs w:val="28"/>
+        </w:rPr>
+        <w:tab/>
+      </w:r>
+      <w:r>
+        <w:rPr>
+          <w:rFonts w:ascii="Times New Roman" w:hAnsi="Times New Roman"/>
+          <w:sz w:val="28"/>
+          <w:szCs w:val="28"/>
+        </w:rPr>
+        <w:tab/>
+      </w:r>
+      <w:r>
+        <w:rPr>
+          <w:rFonts w:ascii="Times New Roman" w:hAnsi="Times New Roman"/>
+          <w:sz w:val="28"/>
+          <w:szCs w:val="28"/>
+        </w:rPr>
+        <w:tab/>
+      </w:r>
+      <w:r>
+        <w:rPr>
+          <w:rFonts w:ascii="Times New Roman" w:hAnsi="Times New Roman"/>
+          <w:sz w:val="28"/>
+          <w:szCs w:val="28"/>
+        </w:rPr>
+        <w:tab/>
+      </w:r>
+      <w:r>
+        <w:rPr>
+          <w:rFonts w:ascii="Times New Roman" w:hAnsi="Times New Roman"/>
+          <w:sz w:val="28"/>
+          <w:szCs w:val="28"/>
+        </w:rPr>
+        <w:tab/>
+      </w:r>
+      <w:r>
+        <w:rPr>
+          <w:rFonts w:ascii="Times New Roman" w:hAnsi="Times New Roman"/>
+          <w:sz w:val="28"/>
+          <w:szCs w:val="28"/>
+        </w:rPr>
+        <w:tab/>
+      </w:r>
+      <w:r>
+        <w:rPr>
+          <w:rFonts w:ascii="Times New Roman" w:hAnsi="Times New Roman"/>
+          <w:sz w:val="28"/>
+          <w:szCs w:val="28"/>
+        </w:rPr>
+        <w:t>"___"______________</w:t>
+      </w:r>
+      <w:r>
+        <w:rPr>
+          <w:rFonts w:ascii="Times New Roman" w:hAnsi="Times New Roman"/>
+          <w:sz w:val="28"/>
+          <w:szCs w:val="28"/>
+        </w:rPr>
+        <w:t>_</w:t>
+      </w:r>
+      <w:r>
+        <w:rPr>
+          <w:rFonts w:ascii="Times New Roman" w:hAnsi="Times New Roman"/>
+          <w:sz w:val="28"/>
+          <w:szCs w:val="28"/>
+        </w:rPr>
+        <w:t>___201</w:t>
+      </w:r>
+      <w:r>
+        <w:rPr>
+          <w:rFonts w:ascii="Times New Roman" w:hAnsi="Times New Roman"/>
+          <w:sz w:val="28"/>
+          <w:szCs w:val="28"/>
+        </w:rPr>
+        <w:t>2</w:t>
+      </w:r>
+      <w:r>
+        <w:rPr>
+          <w:rFonts w:ascii="Times New Roman" w:hAnsi="Times New Roman"/>
+          <w:sz w:val="28"/>
+          <w:szCs w:val="28"/>
+        </w:rPr>
+        <w:t xml:space="preserve"> г.</w:t>
+      </w:r>
+    </w:p>
+    <w:p>
+      <w:pPr>
+        <w:pStyle w:val="a5"/>
+        <w:spacing w:line="360" w:lineRule="auto"/>
+        <w:rPr>
+          <w:rFonts w:ascii="Times New Roman" w:hAnsi="Times New Roman"/>
+          <w:sz w:val="28"/>
+          <w:szCs w:val="28"/>
+        </w:rPr>
+      </w:pPr>
     </w:p>
     <w:p>
       <w:pPr>
@@ -134,17 +388,38 @@
         <w:jc w:val="center"/>
         <w:rPr>
           <w:rFonts w:ascii="Times New Roman" w:hAnsi="Times New Roman"/>
-          <w:sz w:val="28"/>
-          <w:szCs w:val="28"/>
-        </w:rPr>
-      </w:pPr>
-      <w:r>
-        <w:rPr>
-          <w:rFonts w:ascii="Times New Roman" w:hAnsi="Times New Roman"/>
-          <w:sz w:val="28"/>
-          <w:szCs w:val="28"/>
-        </w:rPr>
-        <w:t>“АЛТАЙСКИЙ ГОСУДАРСТВЕННЫЙ ТЕХНИЧЕСКИЙ УНИВЕРСИТЕТ</w:t>
+          <w:b/>
+          <w:sz w:val="32"/>
+          <w:szCs w:val="32"/>
+          <w:u w:val="single"/>
+        </w:rPr>
+      </w:pPr>
+      <w:r>
+        <w:rPr>
+          <w:rFonts w:ascii="Times New Roman" w:hAnsi="Times New Roman"/>
+          <w:b/>
+          <w:sz w:val="32"/>
+          <w:szCs w:val="32"/>
+        </w:rPr>
+        <w:t xml:space="preserve">ЗАДАНИЕ  № </w:t>
+      </w:r>
+      <w:r>
+        <w:rPr>
+          <w:rFonts w:ascii="Times New Roman" w:hAnsi="Times New Roman"/>
+          <w:b/>
+          <w:sz w:val="32"/>
+          <w:szCs w:val="32"/>
+        </w:rPr>
+        <w:t>4</w:t>
+      </w:r>
+      <w:r>
+        <w:rPr>
+          <w:rFonts w:ascii="Times New Roman" w:hAnsi="Times New Roman"/>
+          <w:b/>
+          <w:sz w:val="32"/>
+          <w:szCs w:val="32"/>
+        </w:rPr>
+        <w:t>6</w:t>
       </w:r>
     </w:p>
     <w:p>
@@ -154,247 +429,20 @@
         <w:jc w:val="center"/>
         <w:rPr>
           <w:rFonts w:ascii="Times New Roman" w:hAnsi="Times New Roman"/>
-          <w:sz w:val="28"/>
-          <w:szCs w:val="28"/>
-        </w:rPr>
-      </w:pPr>
-      <w:r>
-        <w:rPr>
-          <w:rFonts w:ascii="Times New Roman" w:hAnsi="Times New Roman"/>
-          <w:sz w:val="28"/>
-          <w:szCs w:val="28"/>
-        </w:rPr>
-        <w:t>им. И.И.ПОЛЗУНОВА”</w:t>
-      </w:r>
-    </w:p>
-    <w:p>
-      <w:pPr>
-        <w:pStyle w:val="a5"/>
-        <w:spacing w:line="360" w:lineRule="auto"/>
-        <w:rPr>
-          <w:rFonts w:ascii="Times New Roman" w:hAnsi="Times New Roman"/>
-          <w:sz w:val="28"/>
-          <w:szCs w:val="28"/>
-        </w:rPr>
-      </w:pPr>
-    </w:p>
-    <w:p>
-      <w:pPr>
-        <w:pStyle w:val="a5"/>
-        <w:spacing w:line="360" w:lineRule="auto"/>
-        <w:rPr>
-          <w:rFonts w:ascii="Times New Roman" w:hAnsi="Times New Roman"/>
           <w:b/>
-          <w:sz w:val="24"/>
-          <w:szCs w:val="24"/>
-        </w:rPr>
-      </w:pPr>
-      <w:r>
-        <w:rPr>
-          <w:rFonts w:ascii="Times New Roman" w:hAnsi="Times New Roman"/>
-          <w:sz w:val="28"/>
-          <w:szCs w:val="28"/>
-        </w:rPr>
-        <w:t xml:space="preserve">                                                           </w:t>
-      </w:r>
-      <w:r>
-        <w:rPr>
-          <w:rFonts w:ascii="Times New Roman" w:hAnsi="Times New Roman"/>
-          <w:sz w:val="28"/>
-          <w:szCs w:val="28"/>
-        </w:rPr>
-        <w:tab/>
-      </w:r>
-      <w:r>
-        <w:rPr>
-          <w:rFonts w:ascii="Times New Roman" w:hAnsi="Times New Roman"/>
-          <w:sz w:val="28"/>
-          <w:szCs w:val="28"/>
-        </w:rPr>
-        <w:tab/>
-      </w:r>
-      <w:r>
-        <w:rPr>
-          <w:rFonts w:ascii="Times New Roman" w:hAnsi="Times New Roman"/>
-          <w:sz w:val="28"/>
-          <w:szCs w:val="28"/>
-        </w:rPr>
-        <w:tab/>
-      </w:r>
-      <w:r>
-        <w:rPr>
-          <w:rFonts w:ascii="Times New Roman" w:hAnsi="Times New Roman"/>
-          <w:sz w:val="28"/>
-          <w:szCs w:val="28"/>
-        </w:rPr>
-        <w:t xml:space="preserve"> </w:t>
-      </w:r>
+          <w:sz w:val="28"/>
+          <w:szCs w:val="28"/>
+        </w:rPr>
+      </w:pPr>
       <w:r>
         <w:rPr>
           <w:rFonts w:ascii="Times New Roman" w:hAnsi="Times New Roman"/>
           <w:b/>
-          <w:sz w:val="24"/>
-          <w:szCs w:val="24"/>
-        </w:rPr>
-        <w:t>УТВЕРЖДАЮ</w:t>
-      </w:r>
-    </w:p>
-    <w:p>
-      <w:pPr>
-        <w:pStyle w:val="a5"/>
-        <w:spacing w:line="360" w:lineRule="auto"/>
-        <w:ind w:left="4956"/>
-        <w:rPr>
-          <w:rFonts w:ascii="Times New Roman" w:hAnsi="Times New Roman"/>
-          <w:sz w:val="24"/>
-          <w:szCs w:val="24"/>
-          <w:u w:val="single"/>
-        </w:rPr>
-      </w:pPr>
-      <w:r>
-        <w:rPr>
-          <w:rFonts w:ascii="Times New Roman" w:hAnsi="Times New Roman"/>
-          <w:sz w:val="24"/>
-          <w:szCs w:val="24"/>
-        </w:rPr>
-        <w:t>Зав. кафедрой</w:t>
-      </w:r>
-      <w:r>
-        <w:rPr>
-          <w:rFonts w:ascii="Times New Roman" w:hAnsi="Times New Roman"/>
-          <w:sz w:val="24"/>
-          <w:szCs w:val="24"/>
-          <w:u w:val="single"/>
-        </w:rPr>
-        <w:t xml:space="preserve">                      </w:t>
-      </w:r>
-      <w:r>
-        <w:rPr>
-          <w:rFonts w:ascii="Times New Roman" w:hAnsi="Times New Roman"/>
-          <w:sz w:val="24"/>
-          <w:szCs w:val="24"/>
-          <w:u w:val="single"/>
-        </w:rPr>
-        <w:t>С.А. Кантор</w:t>
-      </w:r>
-    </w:p>
-    <w:p>
-      <w:pPr>
-        <w:pStyle w:val="a5"/>
-        <w:spacing w:line="360" w:lineRule="auto"/>
-        <w:rPr>
-          <w:rFonts w:ascii="Times New Roman" w:hAnsi="Times New Roman"/>
-          <w:sz w:val="28"/>
-          <w:szCs w:val="28"/>
-        </w:rPr>
-      </w:pPr>
-      <w:r>
-        <w:rPr>
-          <w:rFonts w:ascii="Times New Roman" w:hAnsi="Times New Roman"/>
-          <w:sz w:val="28"/>
-          <w:szCs w:val="28"/>
-        </w:rPr>
-        <w:t xml:space="preserve">              </w:t>
-      </w:r>
-      <w:r>
-        <w:rPr>
-          <w:rFonts w:ascii="Times New Roman" w:hAnsi="Times New Roman"/>
-          <w:sz w:val="28"/>
-          <w:szCs w:val="28"/>
-        </w:rPr>
-        <w:tab/>
-      </w:r>
-      <w:r>
-        <w:rPr>
-          <w:rFonts w:ascii="Times New Roman" w:hAnsi="Times New Roman"/>
-          <w:sz w:val="28"/>
-          <w:szCs w:val="28"/>
-        </w:rPr>
-        <w:tab/>
-      </w:r>
-      <w:r>
-        <w:rPr>
-          <w:rFonts w:ascii="Times New Roman" w:hAnsi="Times New Roman"/>
-          <w:sz w:val="28"/>
-          <w:szCs w:val="28"/>
-        </w:rPr>
-        <w:tab/>
-      </w:r>
-      <w:r>
-        <w:rPr>
-          <w:rFonts w:ascii="Times New Roman" w:hAnsi="Times New Roman"/>
-          <w:sz w:val="28"/>
-          <w:szCs w:val="28"/>
-        </w:rPr>
-        <w:tab/>
-      </w:r>
-      <w:r>
-        <w:rPr>
-          <w:rFonts w:ascii="Times New Roman" w:hAnsi="Times New Roman"/>
-          <w:sz w:val="28"/>
-          <w:szCs w:val="28"/>
-        </w:rPr>
-        <w:tab/>
-      </w:r>
-      <w:r>
-        <w:rPr>
-          <w:rFonts w:ascii="Times New Roman" w:hAnsi="Times New Roman"/>
-          <w:sz w:val="28"/>
-          <w:szCs w:val="28"/>
-        </w:rPr>
-        <w:tab/>
-      </w:r>
-      <w:r>
-        <w:rPr>
-          <w:rFonts w:ascii="Times New Roman" w:hAnsi="Times New Roman"/>
-          <w:sz w:val="28"/>
-          <w:szCs w:val="28"/>
-        </w:rPr>
-        <w:t>"___"______________</w:t>
-      </w:r>
-      <w:r>
-        <w:rPr>
-          <w:rFonts w:ascii="Times New Roman" w:hAnsi="Times New Roman"/>
-          <w:sz w:val="28"/>
-          <w:szCs w:val="28"/>
-        </w:rPr>
-        <w:t>_</w:t>
-      </w:r>
-      <w:r>
-        <w:rPr>
-          <w:rFonts w:ascii="Times New Roman" w:hAnsi="Times New Roman"/>
-          <w:sz w:val="28"/>
-          <w:szCs w:val="28"/>
-        </w:rPr>
-        <w:t>___201</w:t>
-      </w:r>
-      <w:r>
-        <w:rPr>
-          <w:rFonts w:ascii="Times New Roman" w:hAnsi="Times New Roman"/>
-          <w:sz w:val="28"/>
-          <w:szCs w:val="28"/>
-        </w:rPr>
-        <w:t>2</w:t>
-      </w:r>
-      <w:r>
-        <w:rPr>
-          <w:rFonts w:ascii="Times New Roman" w:hAnsi="Times New Roman"/>
-          <w:sz w:val="28"/>
-          <w:szCs w:val="28"/>
-        </w:rPr>
-        <w:t xml:space="preserve"> г.</w:t>
-      </w:r>
-    </w:p>
-    <w:p>
-      <w:pPr>
-        <w:pStyle w:val="a5"/>
-        <w:spacing w:line="360" w:lineRule="auto"/>
-        <w:rPr>
-          <w:rFonts w:ascii="Times New Roman" w:hAnsi="Times New Roman"/>
-          <w:sz w:val="28"/>
-          <w:szCs w:val="28"/>
-        </w:rPr>
-      </w:pPr>
+          <w:sz w:val="28"/>
+          <w:szCs w:val="28"/>
+        </w:rPr>
+        <w:t>НА  ДИПЛОМНОЕ ПРОЕКТИРОВАНИЕ</w:t>
+      </w:r>
     </w:p>
     <w:p>
       <w:pPr>
@@ -404,39 +452,318 @@
         <w:rPr>
           <w:rFonts w:ascii="Times New Roman" w:hAnsi="Times New Roman"/>
           <w:b/>
-          <w:sz w:val="32"/>
-          <w:szCs w:val="32"/>
-          <w:u w:val="single"/>
-          <w:lang w:val="en-US"/>
-        </w:rPr>
-      </w:pPr>
-      <w:r>
-        <w:rPr>
-          <w:rFonts w:ascii="Times New Roman" w:hAnsi="Times New Roman"/>
-          <w:b/>
-          <w:sz w:val="32"/>
-          <w:szCs w:val="32"/>
-        </w:rPr>
-        <w:t xml:space="preserve">ЗАДАНИЕ  № </w:t>
-      </w:r>
-      <w:r>
-        <w:rPr>
-          <w:rFonts w:ascii="Times New Roman" w:hAnsi="Times New Roman"/>
-          <w:b/>
-          <w:sz w:val="32"/>
-          <w:szCs w:val="32"/>
-        </w:rPr>
-        <w:t>4</w:t>
-      </w:r>
-      <w:r>
-        <w:rPr>
-          <w:rFonts w:ascii="Times New Roman" w:hAnsi="Times New Roman"/>
-          <w:b/>
-          <w:sz w:val="32"/>
-          <w:szCs w:val="32"/>
-          <w:lang w:val="en-US"/>
-        </w:rPr>
-        <w:t>6</w:t>
+          <w:sz w:val="28"/>
+          <w:szCs w:val="28"/>
+        </w:rPr>
+      </w:pPr>
+    </w:p>
+    <w:p>
+      <w:pPr>
+        <w:pStyle w:val="a5"/>
+        <w:spacing w:line="360" w:lineRule="auto"/>
+        <w:rPr>
+          <w:rFonts w:ascii="Times New Roman" w:hAnsi="Times New Roman"/>
+          <w:sz w:val="28"/>
+          <w:szCs w:val="28"/>
+          <w:u w:val="single"/>
+        </w:rPr>
+      </w:pPr>
+      <w:r>
+        <w:rPr>
+          <w:rFonts w:ascii="Times New Roman" w:hAnsi="Times New Roman"/>
+          <w:sz w:val="28"/>
+          <w:szCs w:val="28"/>
+        </w:rPr>
+        <w:t>По специальности</w:t>
+      </w:r>
+      <w:r>
+        <w:rPr>
+          <w:rFonts w:ascii="Times New Roman" w:hAnsi="Times New Roman"/>
+          <w:sz w:val="28"/>
+          <w:szCs w:val="28"/>
+          <w:u w:val="single"/>
+        </w:rPr>
+        <w:t xml:space="preserve">    Программное обеспечение вычислительной техники и автоматизированных систем</w:t>
+      </w:r>
+      <w:r>
+        <w:rPr>
+          <w:rFonts w:ascii="Times New Roman" w:hAnsi="Times New Roman"/>
+          <w:sz w:val="28"/>
+          <w:szCs w:val="28"/>
+          <w:u w:val="single"/>
+        </w:rPr>
+        <w:tab/>
+      </w:r>
+    </w:p>
+    <w:p>
+      <w:pPr>
+        <w:pStyle w:val="a5"/>
+        <w:spacing w:line="360" w:lineRule="auto"/>
+        <w:rPr>
+          <w:rFonts w:ascii="Times New Roman" w:hAnsi="Times New Roman"/>
+          <w:sz w:val="28"/>
+          <w:szCs w:val="28"/>
+          <w:u w:val="single"/>
+        </w:rPr>
+      </w:pPr>
+      <w:r>
+        <w:rPr>
+          <w:rFonts w:ascii="Times New Roman" w:hAnsi="Times New Roman"/>
+          <w:sz w:val="28"/>
+          <w:szCs w:val="28"/>
+        </w:rPr>
+        <w:t>студенту группы</w:t>
+      </w:r>
+      <w:r>
+        <w:rPr>
+          <w:rFonts w:ascii="Times New Roman" w:hAnsi="Times New Roman"/>
+          <w:sz w:val="28"/>
+          <w:szCs w:val="28"/>
+          <w:u w:val="single"/>
+        </w:rPr>
+        <w:t xml:space="preserve">  </w:t>
+      </w:r>
+      <w:r>
+        <w:rPr>
+          <w:rFonts w:ascii="Times New Roman" w:hAnsi="Times New Roman"/>
+          <w:sz w:val="28"/>
+          <w:szCs w:val="28"/>
+          <w:u w:val="single"/>
+        </w:rPr>
+        <w:tab/>
+      </w:r>
+      <w:r>
+        <w:rPr>
+          <w:rFonts w:ascii="Times New Roman" w:hAnsi="Times New Roman"/>
+          <w:sz w:val="28"/>
+          <w:szCs w:val="28"/>
+          <w:u w:val="single"/>
+        </w:rPr>
+        <w:tab/>
+      </w:r>
+      <w:r>
+        <w:rPr>
+          <w:rFonts w:ascii="Times New Roman" w:hAnsi="Times New Roman"/>
+          <w:sz w:val="28"/>
+          <w:szCs w:val="28"/>
+          <w:u w:val="single"/>
+        </w:rPr>
+        <w:tab/>
+      </w:r>
+      <w:r>
+        <w:rPr>
+          <w:rFonts w:ascii="Times New Roman" w:hAnsi="Times New Roman"/>
+          <w:sz w:val="28"/>
+          <w:szCs w:val="28"/>
+          <w:u w:val="single"/>
+        </w:rPr>
+        <w:tab/>
+        <w:t>ПОВТ-</w:t>
+      </w:r>
+      <w:r>
+        <w:rPr>
+          <w:rFonts w:ascii="Times New Roman" w:hAnsi="Times New Roman"/>
+          <w:sz w:val="28"/>
+          <w:szCs w:val="28"/>
+          <w:u w:val="single"/>
+        </w:rPr>
+        <w:t>7</w:t>
+      </w:r>
+      <w:r>
+        <w:rPr>
+          <w:rFonts w:ascii="Times New Roman" w:hAnsi="Times New Roman"/>
+          <w:sz w:val="28"/>
+          <w:szCs w:val="28"/>
+          <w:u w:val="single"/>
+        </w:rPr>
+        <w:t>2</w:t>
+      </w:r>
+      <w:r>
+        <w:rPr>
+          <w:rFonts w:ascii="Times New Roman" w:hAnsi="Times New Roman"/>
+          <w:sz w:val="28"/>
+          <w:szCs w:val="28"/>
+          <w:u w:val="single"/>
+        </w:rPr>
+        <w:tab/>
+      </w:r>
+      <w:r>
+        <w:rPr>
+          <w:rFonts w:ascii="Times New Roman" w:hAnsi="Times New Roman"/>
+          <w:sz w:val="28"/>
+          <w:szCs w:val="28"/>
+          <w:u w:val="single"/>
+        </w:rPr>
+        <w:tab/>
+      </w:r>
+      <w:r>
+        <w:rPr>
+          <w:rFonts w:ascii="Times New Roman" w:hAnsi="Times New Roman"/>
+          <w:sz w:val="28"/>
+          <w:szCs w:val="28"/>
+          <w:u w:val="single"/>
+        </w:rPr>
+        <w:tab/>
+        <w:t xml:space="preserve">                </w:t>
+      </w:r>
+      <w:r>
+        <w:rPr>
+          <w:rFonts w:ascii="Times New Roman" w:hAnsi="Times New Roman"/>
+          <w:sz w:val="2"/>
+          <w:szCs w:val="2"/>
+          <w:u w:val="single"/>
+        </w:rPr>
+        <w:t>.</w:t>
+      </w:r>
+      <w:r>
+        <w:rPr>
+          <w:rFonts w:ascii="Times New Roman" w:hAnsi="Times New Roman"/>
+          <w:sz w:val="28"/>
+          <w:szCs w:val="28"/>
+          <w:u w:val="single"/>
+        </w:rPr>
+        <w:t xml:space="preserve">       </w:t>
+      </w:r>
+    </w:p>
+    <w:p>
+      <w:pPr>
+        <w:pStyle w:val="a5"/>
+        <w:spacing w:line="360" w:lineRule="auto"/>
+        <w:rPr>
+          <w:rFonts w:ascii="Times New Roman" w:hAnsi="Times New Roman"/>
+          <w:sz w:val="28"/>
+          <w:szCs w:val="28"/>
+          <w:u w:val="single"/>
+        </w:rPr>
+      </w:pPr>
+      <w:r>
+        <w:rPr>
+          <w:rFonts w:ascii="Times New Roman" w:hAnsi="Times New Roman"/>
+          <w:sz w:val="28"/>
+          <w:szCs w:val="28"/>
+        </w:rPr>
+        <w:t xml:space="preserve">                            </w:t>
+      </w:r>
+      <w:r>
+        <w:rPr>
+          <w:rFonts w:ascii="Times New Roman" w:hAnsi="Times New Roman"/>
+          <w:sz w:val="2"/>
+          <w:szCs w:val="2"/>
+          <w:u w:val="single"/>
+        </w:rPr>
+        <w:t>.</w:t>
+      </w:r>
+      <w:r>
+        <w:rPr>
+          <w:rFonts w:ascii="Times New Roman" w:hAnsi="Times New Roman"/>
+          <w:sz w:val="28"/>
+          <w:szCs w:val="28"/>
+          <w:u w:val="single"/>
+        </w:rPr>
+        <w:t xml:space="preserve">                   </w:t>
+      </w:r>
+      <w:r>
+        <w:rPr>
+          <w:rFonts w:ascii="Times New Roman" w:hAnsi="Times New Roman"/>
+          <w:sz w:val="28"/>
+          <w:szCs w:val="28"/>
+          <w:u w:val="single"/>
+        </w:rPr>
+        <w:t xml:space="preserve">      </w:t>
+      </w:r>
+      <w:r>
+        <w:rPr>
+          <w:rFonts w:ascii="Times New Roman" w:hAnsi="Times New Roman"/>
+          <w:sz w:val="28"/>
+          <w:szCs w:val="28"/>
+          <w:u w:val="single"/>
+        </w:rPr>
+        <w:t>Шатилиной</w:t>
+      </w:r>
+      <w:r>
+        <w:rPr>
+          <w:rFonts w:ascii="Times New Roman" w:hAnsi="Times New Roman"/>
+          <w:sz w:val="28"/>
+          <w:szCs w:val="28"/>
+          <w:u w:val="single"/>
+        </w:rPr>
+        <w:t xml:space="preserve"> </w:t>
+      </w:r>
+      <w:r>
+        <w:rPr>
+          <w:rFonts w:ascii="Times New Roman" w:hAnsi="Times New Roman"/>
+          <w:sz w:val="28"/>
+          <w:szCs w:val="28"/>
+          <w:u w:val="single"/>
+        </w:rPr>
+        <w:t>Юлии</w:t>
+      </w:r>
+      <w:r>
+        <w:rPr>
+          <w:rFonts w:ascii="Times New Roman" w:hAnsi="Times New Roman"/>
+          <w:sz w:val="28"/>
+          <w:szCs w:val="28"/>
+          <w:u w:val="single"/>
+        </w:rPr>
+        <w:t xml:space="preserve"> </w:t>
+      </w:r>
+      <w:r>
+        <w:rPr>
+          <w:rFonts w:ascii="Times New Roman" w:hAnsi="Times New Roman"/>
+          <w:sz w:val="28"/>
+          <w:szCs w:val="28"/>
+          <w:u w:val="single"/>
+        </w:rPr>
+        <w:t>Евгеньевне</w:t>
+      </w:r>
+      <w:proofErr w:type="gramStart"/>
+      <w:r>
+        <w:rPr>
+          <w:rFonts w:ascii="Times New Roman" w:hAnsi="Times New Roman"/>
+          <w:sz w:val="28"/>
+          <w:szCs w:val="28"/>
+          <w:u w:val="single"/>
+        </w:rPr>
+        <w:t xml:space="preserve"> </w:t>
+      </w:r>
+      <w:r>
+        <w:rPr>
+          <w:rFonts w:ascii="Times New Roman" w:hAnsi="Times New Roman"/>
+          <w:sz w:val="28"/>
+          <w:szCs w:val="28"/>
+          <w:u w:val="single"/>
+        </w:rPr>
+        <w:t xml:space="preserve">                      </w:t>
+      </w:r>
+      <w:r>
+        <w:rPr>
+          <w:rFonts w:ascii="Times New Roman" w:hAnsi="Times New Roman"/>
+          <w:sz w:val="2"/>
+          <w:szCs w:val="2"/>
+          <w:u w:val="single"/>
+        </w:rPr>
+        <w:t>.</w:t>
+      </w:r>
+      <w:proofErr w:type="gramEnd"/>
+    </w:p>
+    <w:p>
+      <w:pPr>
+        <w:pStyle w:val="a5"/>
+        <w:spacing w:line="360" w:lineRule="auto"/>
+        <w:ind w:left="3540" w:firstLine="708"/>
+        <w:rPr>
+          <w:rFonts w:ascii="Times New Roman" w:hAnsi="Times New Roman"/>
+          <w:sz w:val="18"/>
+          <w:szCs w:val="18"/>
+        </w:rPr>
+      </w:pPr>
+      <w:r>
+        <w:rPr>
+          <w:rFonts w:ascii="Times New Roman" w:hAnsi="Times New Roman"/>
+          <w:sz w:val="18"/>
+          <w:szCs w:val="18"/>
+        </w:rPr>
+        <w:t>фамилия, имя, отчество</w:t>
       </w:r>
     </w:p>
     <w:p>
@@ -451,15 +778,6 @@
           <w:szCs w:val="28"/>
         </w:rPr>
       </w:pPr>
-      <w:r>
-        <w:rPr>
-          <w:rFonts w:ascii="Times New Roman" w:hAnsi="Times New Roman"/>
-          <w:b/>
-          <w:sz w:val="28"/>
-          <w:szCs w:val="28"/>
-        </w:rPr>
-        <w:t>НА  ДИПЛОМНОЕ ПРОЕКТИРОВАНИЕ</w:t>
-      </w:r>
     </w:p>
     <w:p>
       <w:pPr>
@@ -473,6 +791,55 @@
           <w:szCs w:val="28"/>
         </w:rPr>
       </w:pPr>
+      <w:r>
+        <w:rPr>
+          <w:rFonts w:ascii="Times New Roman" w:hAnsi="Times New Roman"/>
+          <w:b/>
+          <w:sz w:val="28"/>
+          <w:szCs w:val="28"/>
+        </w:rPr>
+        <w:t xml:space="preserve">Тема: </w:t>
+      </w:r>
+      <w:r>
+        <w:rPr>
+          <w:rFonts w:ascii="Times New Roman" w:hAnsi="Times New Roman"/>
+          <w:b/>
+          <w:sz w:val="28"/>
+          <w:szCs w:val="28"/>
+          <w:u w:val="single"/>
+        </w:rPr>
+        <w:t>Р</w:t>
+      </w:r>
+      <w:r>
+        <w:rPr>
+          <w:rFonts w:ascii="Times New Roman" w:hAnsi="Times New Roman"/>
+          <w:b/>
+          <w:sz w:val="28"/>
+          <w:szCs w:val="28"/>
+          <w:u w:val="single"/>
+        </w:rPr>
+        <w:t xml:space="preserve">еализация системы </w:t>
+      </w:r>
+      <w:r>
+        <w:rPr>
+          <w:rFonts w:ascii="Times New Roman" w:hAnsi="Times New Roman"/>
+          <w:b/>
+          <w:sz w:val="28"/>
+          <w:szCs w:val="28"/>
+          <w:u w:val="single"/>
+        </w:rPr>
+        <w:t>проектирования и тестирования каркасов программных продуктов</w:t>
+      </w:r>
+      <w:r>
+        <w:rPr>
+          <w:rFonts w:ascii="Times New Roman" w:hAnsi="Times New Roman"/>
+          <w:b/>
+          <w:sz w:val="28"/>
+          <w:szCs w:val="28"/>
+          <w:u w:val="single"/>
+        </w:rPr>
+        <w:t xml:space="preserve"> </w:t>
+      </w:r>
     </w:p>
     <w:p>
       <w:pPr>
@@ -482,35 +849,8 @@
           <w:rFonts w:ascii="Times New Roman" w:hAnsi="Times New Roman"/>
           <w:sz w:val="28"/>
           <w:szCs w:val="28"/>
-          <w:u w:val="single"/>
-        </w:rPr>
-      </w:pPr>
-      <w:r>
-        <w:rPr>
-          <w:rFonts w:ascii="Times New Roman" w:hAnsi="Times New Roman"/>
-          <w:sz w:val="28"/>
-          <w:szCs w:val="28"/>
-        </w:rPr>
-        <w:t>По специальности</w:t>
-      </w:r>
-      <w:r>
-        <w:rPr>
-          <w:rFonts w:ascii="Times New Roman" w:hAnsi="Times New Roman"/>
-          <w:sz w:val="28"/>
-          <w:szCs w:val="28"/>
-          <w:u w:val="single"/>
-        </w:rPr>
-        <w:t xml:space="preserve">    Программное обеспечение вычислительной техники и автоматизированных систем</w:t>
-      </w:r>
-      <w:r>
-        <w:rPr>
-          <w:rFonts w:ascii="Times New Roman" w:hAnsi="Times New Roman"/>
-          <w:sz w:val="28"/>
-          <w:szCs w:val="28"/>
-          <w:u w:val="single"/>
-        </w:rPr>
-        <w:tab/>
-      </w:r>
+        </w:rPr>
+      </w:pPr>
     </w:p>
     <w:p>
       <w:pPr>
@@ -529,117 +869,94 @@
           <w:sz w:val="28"/>
           <w:szCs w:val="28"/>
         </w:rPr>
-        <w:t>студенту группы</w:t>
-      </w:r>
-      <w:r>
-        <w:rPr>
-          <w:rFonts w:ascii="Times New Roman" w:hAnsi="Times New Roman"/>
-          <w:sz w:val="28"/>
-          <w:szCs w:val="28"/>
-          <w:u w:val="single"/>
-        </w:rPr>
-        <w:t xml:space="preserve">  </w:t>
-      </w:r>
-      <w:r>
-        <w:rPr>
-          <w:rFonts w:ascii="Times New Roman" w:hAnsi="Times New Roman"/>
-          <w:sz w:val="28"/>
-          <w:szCs w:val="28"/>
-          <w:u w:val="single"/>
-        </w:rPr>
-        <w:tab/>
-      </w:r>
-      <w:r>
-        <w:rPr>
-          <w:rFonts w:ascii="Times New Roman" w:hAnsi="Times New Roman"/>
-          <w:sz w:val="28"/>
-          <w:szCs w:val="28"/>
-          <w:u w:val="single"/>
-        </w:rPr>
-        <w:tab/>
-      </w:r>
-      <w:r>
-        <w:rPr>
-          <w:rFonts w:ascii="Times New Roman" w:hAnsi="Times New Roman"/>
-          <w:sz w:val="28"/>
-          <w:szCs w:val="28"/>
-          <w:u w:val="single"/>
-        </w:rPr>
-        <w:tab/>
-      </w:r>
-      <w:r>
-        <w:rPr>
-          <w:rFonts w:ascii="Times New Roman" w:hAnsi="Times New Roman"/>
-          <w:sz w:val="28"/>
-          <w:szCs w:val="28"/>
-          <w:u w:val="single"/>
-        </w:rPr>
-        <w:tab/>
-        <w:t>ПОВТ-</w:t>
-      </w:r>
-      <w:r>
-        <w:rPr>
-          <w:rFonts w:ascii="Times New Roman" w:hAnsi="Times New Roman"/>
-          <w:sz w:val="28"/>
-          <w:szCs w:val="28"/>
-          <w:u w:val="single"/>
-        </w:rPr>
-        <w:t>7</w:t>
-      </w:r>
-      <w:r>
-        <w:rPr>
-          <w:rFonts w:ascii="Times New Roman" w:hAnsi="Times New Roman"/>
-          <w:sz w:val="28"/>
-          <w:szCs w:val="28"/>
-          <w:u w:val="single"/>
-        </w:rPr>
-        <w:t>2</w:t>
-      </w:r>
-      <w:r>
-        <w:rPr>
-          <w:rFonts w:ascii="Times New Roman" w:hAnsi="Times New Roman"/>
-          <w:sz w:val="28"/>
-          <w:szCs w:val="28"/>
-          <w:u w:val="single"/>
-        </w:rPr>
-        <w:tab/>
-      </w:r>
-      <w:r>
-        <w:rPr>
-          <w:rFonts w:ascii="Times New Roman" w:hAnsi="Times New Roman"/>
-          <w:sz w:val="28"/>
-          <w:szCs w:val="28"/>
-          <w:u w:val="single"/>
-        </w:rPr>
-        <w:tab/>
-      </w:r>
-      <w:r>
-        <w:rPr>
-          <w:rFonts w:ascii="Times New Roman" w:hAnsi="Times New Roman"/>
-          <w:sz w:val="28"/>
-          <w:szCs w:val="28"/>
-          <w:u w:val="single"/>
-        </w:rPr>
-        <w:tab/>
-        <w:t xml:space="preserve">                </w:t>
-      </w:r>
-      <w:r>
-        <w:rPr>
-          <w:rFonts w:ascii="Times New Roman" w:hAnsi="Times New Roman"/>
-          <w:sz w:val="2"/>
-          <w:szCs w:val="2"/>
-          <w:u w:val="single"/>
-        </w:rPr>
-        <w:t>.</w:t>
-      </w:r>
-      <w:r>
-        <w:rPr>
-          <w:rFonts w:ascii="Times New Roman" w:hAnsi="Times New Roman"/>
-          <w:sz w:val="28"/>
-          <w:szCs w:val="28"/>
-          <w:u w:val="single"/>
-        </w:rPr>
-        <w:t xml:space="preserve">       </w:t>
+        <w:t xml:space="preserve">Утверждено приказом ректора </w:t>
+      </w:r>
+      <w:r>
+        <w:rPr>
+          <w:rFonts w:ascii="Times New Roman" w:hAnsi="Times New Roman"/>
+          <w:sz w:val="28"/>
+          <w:szCs w:val="28"/>
+        </w:rPr>
+        <w:t xml:space="preserve"> </w:t>
+      </w:r>
+      <w:r>
+        <w:rPr>
+          <w:rFonts w:ascii="Times New Roman" w:hAnsi="Times New Roman"/>
+          <w:sz w:val="28"/>
+          <w:szCs w:val="28"/>
+          <w:u w:val="single"/>
+        </w:rPr>
+        <w:t>Л-527</w:t>
+      </w:r>
+      <w:r>
+        <w:rPr>
+          <w:rFonts w:ascii="Times New Roman" w:hAnsi="Times New Roman"/>
+          <w:sz w:val="28"/>
+          <w:szCs w:val="28"/>
+        </w:rPr>
+        <w:t xml:space="preserve"> </w:t>
+      </w:r>
+      <w:r>
+        <w:rPr>
+          <w:rFonts w:ascii="Times New Roman" w:hAnsi="Times New Roman"/>
+          <w:sz w:val="28"/>
+          <w:szCs w:val="28"/>
+        </w:rPr>
+        <w:t xml:space="preserve">от </w:t>
+      </w:r>
+      <w:r>
+        <w:rPr>
+          <w:rFonts w:ascii="Times New Roman" w:hAnsi="Times New Roman"/>
+          <w:sz w:val="28"/>
+          <w:szCs w:val="28"/>
+          <w:u w:val="single"/>
+        </w:rPr>
+        <w:t xml:space="preserve"> </w:t>
+      </w:r>
+      <w:r>
+        <w:rPr>
+          <w:rFonts w:ascii="Times New Roman" w:hAnsi="Times New Roman"/>
+          <w:sz w:val="28"/>
+          <w:szCs w:val="28"/>
+          <w:u w:val="single"/>
+        </w:rPr>
+        <w:tab/>
+      </w:r>
+      <w:r>
+        <w:rPr>
+          <w:rFonts w:ascii="Times New Roman" w:hAnsi="Times New Roman"/>
+          <w:sz w:val="28"/>
+          <w:szCs w:val="28"/>
+          <w:u w:val="single"/>
+        </w:rPr>
+        <w:t>20 февраля 2012 г.</w:t>
+      </w:r>
+      <w:r>
+        <w:rPr>
+          <w:rFonts w:ascii="Times New Roman" w:hAnsi="Times New Roman"/>
+          <w:sz w:val="28"/>
+          <w:szCs w:val="28"/>
+          <w:u w:val="single"/>
+        </w:rPr>
+        <w:t xml:space="preserve"> </w:t>
+      </w:r>
+      <w:r>
+        <w:rPr>
+          <w:rFonts w:ascii="Times New Roman" w:hAnsi="Times New Roman"/>
+          <w:sz w:val="28"/>
+          <w:szCs w:val="28"/>
+          <w:u w:val="single"/>
+        </w:rPr>
+        <w:tab/>
+      </w:r>
+      <w:r>
+        <w:rPr>
+          <w:rFonts w:ascii="Times New Roman" w:hAnsi="Times New Roman"/>
+          <w:sz w:val="28"/>
+          <w:szCs w:val="28"/>
+          <w:u w:val="single"/>
+        </w:rPr>
+        <w:tab/>
       </w:r>
     </w:p>
     <w:p>
@@ -650,122 +967,204 @@
           <w:rFonts w:ascii="Times New Roman" w:hAnsi="Times New Roman"/>
           <w:sz w:val="28"/>
           <w:szCs w:val="28"/>
-          <w:u w:val="single"/>
-        </w:rPr>
-      </w:pPr>
-      <w:r>
-        <w:rPr>
-          <w:rFonts w:ascii="Times New Roman" w:hAnsi="Times New Roman"/>
-          <w:sz w:val="28"/>
-          <w:szCs w:val="28"/>
-        </w:rPr>
-        <w:t xml:space="preserve">                            </w:t>
-      </w:r>
-      <w:r>
-        <w:rPr>
-          <w:rFonts w:ascii="Times New Roman" w:hAnsi="Times New Roman"/>
-          <w:sz w:val="2"/>
-          <w:szCs w:val="2"/>
-          <w:u w:val="single"/>
-        </w:rPr>
-        <w:t>.</w:t>
-      </w:r>
-      <w:r>
-        <w:rPr>
-          <w:rFonts w:ascii="Times New Roman" w:hAnsi="Times New Roman"/>
-          <w:sz w:val="28"/>
-          <w:szCs w:val="28"/>
-          <w:u w:val="single"/>
-        </w:rPr>
-        <w:t xml:space="preserve">                   </w:t>
-      </w:r>
-      <w:r>
-        <w:rPr>
-          <w:rFonts w:ascii="Times New Roman" w:hAnsi="Times New Roman"/>
-          <w:sz w:val="28"/>
-          <w:szCs w:val="28"/>
-          <w:u w:val="single"/>
-        </w:rPr>
-        <w:t xml:space="preserve">      </w:t>
-      </w:r>
-      <w:r>
-        <w:rPr>
-          <w:rFonts w:ascii="Times New Roman" w:hAnsi="Times New Roman"/>
-          <w:sz w:val="28"/>
-          <w:szCs w:val="28"/>
-          <w:u w:val="single"/>
-        </w:rPr>
-        <w:t>Шатилиной</w:t>
-      </w:r>
-      <w:r>
-        <w:rPr>
-          <w:rFonts w:ascii="Times New Roman" w:hAnsi="Times New Roman"/>
-          <w:sz w:val="28"/>
-          <w:szCs w:val="28"/>
-          <w:u w:val="single"/>
+        </w:rPr>
+      </w:pPr>
+      <w:r>
+        <w:rPr>
+          <w:rFonts w:ascii="Times New Roman" w:hAnsi="Times New Roman"/>
+          <w:sz w:val="28"/>
+          <w:szCs w:val="28"/>
+        </w:rPr>
+        <w:t xml:space="preserve">Срок исполнения проекта </w:t>
+      </w:r>
+      <w:r>
+        <w:rPr>
+          <w:rFonts w:ascii="Times New Roman" w:hAnsi="Times New Roman"/>
+          <w:sz w:val="28"/>
+          <w:szCs w:val="28"/>
+          <w:u w:val="single"/>
+        </w:rPr>
+        <w:t xml:space="preserve">                                  </w:t>
+      </w:r>
+      <w:r>
+        <w:rPr>
+          <w:rFonts w:ascii="Times New Roman" w:hAnsi="Times New Roman"/>
+          <w:sz w:val="28"/>
+          <w:szCs w:val="28"/>
+          <w:u w:val="single"/>
+        </w:rPr>
+        <w:tab/>
+      </w:r>
+      <w:r>
+        <w:rPr>
+          <w:rFonts w:ascii="Times New Roman" w:hAnsi="Times New Roman"/>
+          <w:sz w:val="28"/>
+          <w:szCs w:val="28"/>
+          <w:u w:val="single"/>
+        </w:rPr>
+        <w:t>до 30.05.2011</w:t>
+      </w:r>
+      <w:r>
+        <w:rPr>
+          <w:rFonts w:ascii="Times New Roman" w:hAnsi="Times New Roman"/>
+          <w:sz w:val="28"/>
+          <w:szCs w:val="28"/>
+          <w:u w:val="single"/>
+        </w:rPr>
+        <w:tab/>
+      </w:r>
+      <w:r>
+        <w:rPr>
+          <w:rFonts w:ascii="Times New Roman" w:hAnsi="Times New Roman"/>
+          <w:sz w:val="28"/>
+          <w:szCs w:val="28"/>
+          <w:u w:val="single"/>
+        </w:rPr>
+        <w:tab/>
+      </w:r>
+      <w:r>
+        <w:rPr>
+          <w:rFonts w:ascii="Times New Roman" w:hAnsi="Times New Roman"/>
+          <w:sz w:val="28"/>
+          <w:szCs w:val="28"/>
+          <w:u w:val="single"/>
+        </w:rPr>
+        <w:tab/>
+      </w:r>
+      <w:r>
+        <w:rPr>
+          <w:rFonts w:ascii="Times New Roman" w:hAnsi="Times New Roman"/>
+          <w:sz w:val="28"/>
+          <w:szCs w:val="28"/>
         </w:rPr>
         <w:t xml:space="preserve"> </w:t>
-      </w:r>
-      <w:r>
-        <w:rPr>
-          <w:rFonts w:ascii="Times New Roman" w:hAnsi="Times New Roman"/>
-          <w:sz w:val="28"/>
-          <w:szCs w:val="28"/>
-          <w:u w:val="single"/>
-        </w:rPr>
-        <w:t>Юлии</w:t>
-      </w:r>
-      <w:r>
-        <w:rPr>
-          <w:rFonts w:ascii="Times New Roman" w:hAnsi="Times New Roman"/>
-          <w:sz w:val="28"/>
-          <w:szCs w:val="28"/>
-          <w:u w:val="single"/>
-        </w:rPr>
-        <w:t xml:space="preserve"> </w:t>
-      </w:r>
-      <w:r>
-        <w:rPr>
-          <w:rFonts w:ascii="Times New Roman" w:hAnsi="Times New Roman"/>
-          <w:sz w:val="28"/>
-          <w:szCs w:val="28"/>
-          <w:u w:val="single"/>
-        </w:rPr>
-        <w:t>Евгеньевне</w:t>
-      </w:r>
-      <w:r>
-        <w:rPr>
-          <w:rFonts w:ascii="Times New Roman" w:hAnsi="Times New Roman"/>
-          <w:sz w:val="28"/>
-          <w:szCs w:val="28"/>
-          <w:u w:val="single"/>
-        </w:rPr>
-        <w:t xml:space="preserve"> </w:t>
-      </w:r>
-      <w:r>
-        <w:rPr>
-          <w:rFonts w:ascii="Times New Roman" w:hAnsi="Times New Roman"/>
-          <w:sz w:val="28"/>
-          <w:szCs w:val="28"/>
-          <w:u w:val="single"/>
-        </w:rPr>
-        <w:t xml:space="preserve">                      </w:t>
-      </w:r>
-      <w:r>
-        <w:rPr>
-          <w:rFonts w:ascii="Times New Roman" w:hAnsi="Times New Roman"/>
-          <w:sz w:val="2"/>
-          <w:szCs w:val="2"/>
-          <w:u w:val="single"/>
-        </w:rPr>
-        <w:t>.</w:t>
       </w:r>
     </w:p>
     <w:p>
       <w:pPr>
         <w:pStyle w:val="a5"/>
         <w:spacing w:line="360" w:lineRule="auto"/>
-        <w:ind w:left="3540" w:firstLine="708"/>
+        <w:rPr>
+          <w:rFonts w:ascii="Times New Roman" w:hAnsi="Times New Roman"/>
+          <w:sz w:val="28"/>
+          <w:szCs w:val="28"/>
+          <w:u w:val="single"/>
+        </w:rPr>
+      </w:pPr>
+      <w:r>
+        <w:rPr>
+          <w:rFonts w:ascii="Times New Roman" w:hAnsi="Times New Roman"/>
+          <w:sz w:val="28"/>
+          <w:szCs w:val="28"/>
+        </w:rPr>
+        <w:t>Задание принял к исполнению</w:t>
+      </w:r>
+      <w:r>
+        <w:rPr>
+          <w:rFonts w:ascii="Times New Roman" w:hAnsi="Times New Roman"/>
+          <w:sz w:val="28"/>
+          <w:szCs w:val="28"/>
+          <w:u w:val="single"/>
+        </w:rPr>
+        <w:t xml:space="preserve">     </w:t>
+      </w:r>
+      <w:r>
+        <w:rPr>
+          <w:rFonts w:ascii="Times New Roman" w:hAnsi="Times New Roman"/>
+          <w:sz w:val="28"/>
+          <w:szCs w:val="28"/>
+          <w:u w:val="single"/>
+        </w:rPr>
+        <w:tab/>
+      </w:r>
+      <w:r>
+        <w:rPr>
+          <w:rFonts w:ascii="Times New Roman" w:hAnsi="Times New Roman"/>
+          <w:sz w:val="28"/>
+          <w:szCs w:val="28"/>
+          <w:u w:val="single"/>
+        </w:rPr>
+        <w:tab/>
+        <w:t xml:space="preserve">                      </w:t>
+      </w:r>
+      <w:r>
+        <w:rPr>
+          <w:rFonts w:ascii="Times New Roman" w:hAnsi="Times New Roman"/>
+          <w:sz w:val="28"/>
+          <w:szCs w:val="28"/>
+          <w:u w:val="single"/>
+        </w:rPr>
+        <w:t xml:space="preserve"> </w:t>
+      </w:r>
+      <w:r>
+        <w:rPr>
+          <w:rFonts w:ascii="Times New Roman" w:hAnsi="Times New Roman"/>
+          <w:sz w:val="28"/>
+          <w:szCs w:val="28"/>
+          <w:u w:val="single"/>
+        </w:rPr>
+        <w:t>Шатилина</w:t>
+      </w:r>
+      <w:r>
+        <w:rPr>
+          <w:rFonts w:ascii="Times New Roman" w:hAnsi="Times New Roman"/>
+          <w:sz w:val="28"/>
+          <w:szCs w:val="28"/>
+          <w:u w:val="single"/>
+        </w:rPr>
+        <w:t xml:space="preserve"> </w:t>
+      </w:r>
+      <w:r>
+        <w:rPr>
+          <w:rFonts w:ascii="Times New Roman" w:hAnsi="Times New Roman"/>
+          <w:sz w:val="28"/>
+          <w:szCs w:val="28"/>
+          <w:u w:val="single"/>
+        </w:rPr>
+        <w:t>Ю</w:t>
+      </w:r>
+      <w:r>
+        <w:rPr>
+          <w:rFonts w:ascii="Times New Roman" w:hAnsi="Times New Roman"/>
+          <w:sz w:val="28"/>
+          <w:szCs w:val="28"/>
+          <w:u w:val="single"/>
+        </w:rPr>
+        <w:t>.</w:t>
+      </w:r>
+      <w:r>
+        <w:rPr>
+          <w:rFonts w:ascii="Times New Roman" w:hAnsi="Times New Roman"/>
+          <w:sz w:val="28"/>
+          <w:szCs w:val="28"/>
+          <w:u w:val="single"/>
+        </w:rPr>
+        <w:t>Е</w:t>
+      </w:r>
+      <w:r>
+        <w:rPr>
+          <w:rFonts w:ascii="Times New Roman" w:hAnsi="Times New Roman"/>
+          <w:sz w:val="28"/>
+          <w:szCs w:val="28"/>
+          <w:u w:val="single"/>
+        </w:rPr>
+        <w:t xml:space="preserve">.   </w:t>
+      </w:r>
+      <w:r>
+        <w:rPr>
+          <w:rFonts w:ascii="Times New Roman" w:hAnsi="Times New Roman"/>
+          <w:sz w:val="28"/>
+          <w:szCs w:val="28"/>
+          <w:u w:val="single"/>
+        </w:rPr>
+        <w:tab/>
+        <w:t xml:space="preserve"> </w:t>
+      </w:r>
+    </w:p>
+    <w:p>
+      <w:pPr>
+        <w:pStyle w:val="a5"/>
+        <w:spacing w:line="360" w:lineRule="auto"/>
         <w:rPr>
           <w:rFonts w:ascii="Times New Roman" w:hAnsi="Times New Roman"/>
           <w:sz w:val="18"/>
@@ -778,7 +1177,72 @@
           <w:sz w:val="18"/>
           <w:szCs w:val="18"/>
         </w:rPr>
-        <w:t>фамилия, имя, отчество</w:t>
+        <w:t xml:space="preserve">                    </w:t>
+      </w:r>
+      <w:r>
+        <w:rPr>
+          <w:rFonts w:ascii="Times New Roman" w:hAnsi="Times New Roman"/>
+          <w:sz w:val="18"/>
+          <w:szCs w:val="18"/>
+        </w:rPr>
+        <w:tab/>
+      </w:r>
+      <w:r>
+        <w:rPr>
+          <w:rFonts w:ascii="Times New Roman" w:hAnsi="Times New Roman"/>
+          <w:sz w:val="18"/>
+          <w:szCs w:val="18"/>
+        </w:rPr>
+        <w:tab/>
+      </w:r>
+      <w:r>
+        <w:rPr>
+          <w:rFonts w:ascii="Times New Roman" w:hAnsi="Times New Roman"/>
+          <w:sz w:val="18"/>
+          <w:szCs w:val="18"/>
+        </w:rPr>
+        <w:tab/>
+      </w:r>
+      <w:r>
+        <w:rPr>
+          <w:rFonts w:ascii="Times New Roman" w:hAnsi="Times New Roman"/>
+          <w:sz w:val="18"/>
+          <w:szCs w:val="18"/>
+        </w:rPr>
+        <w:tab/>
+      </w:r>
+      <w:r>
+        <w:rPr>
+          <w:rFonts w:ascii="Times New Roman" w:hAnsi="Times New Roman"/>
+          <w:sz w:val="18"/>
+          <w:szCs w:val="18"/>
+        </w:rPr>
+        <w:tab/>
+      </w:r>
+      <w:r>
+        <w:rPr>
+          <w:rFonts w:ascii="Times New Roman" w:hAnsi="Times New Roman"/>
+          <w:sz w:val="18"/>
+          <w:szCs w:val="18"/>
+        </w:rPr>
+        <w:tab/>
+      </w:r>
+      <w:r>
+        <w:rPr>
+          <w:rFonts w:ascii="Times New Roman" w:hAnsi="Times New Roman"/>
+          <w:sz w:val="18"/>
+          <w:szCs w:val="18"/>
+        </w:rPr>
+        <w:t xml:space="preserve">подпись    </w:t>
+      </w:r>
+      <w:r>
+        <w:rPr>
+          <w:rFonts w:ascii="Times New Roman" w:hAnsi="Times New Roman"/>
+          <w:sz w:val="18"/>
+          <w:szCs w:val="18"/>
+        </w:rPr>
+        <w:tab/>
+        <w:t xml:space="preserve">   фамилия, имя, отчество</w:t>
       </w:r>
     </w:p>
     <w:p>
@@ -788,485 +1252,6 @@
         <w:jc w:val="center"/>
         <w:rPr>
           <w:rFonts w:ascii="Times New Roman" w:hAnsi="Times New Roman"/>
-          <w:b/>
-          <w:sz w:val="28"/>
-          <w:szCs w:val="28"/>
-        </w:rPr>
-      </w:pPr>
-    </w:p>
-    <w:p>
-      <w:pPr>
-        <w:pStyle w:val="a5"/>
-        <w:spacing w:line="360" w:lineRule="auto"/>
-        <w:jc w:val="center"/>
-        <w:rPr>
-          <w:rFonts w:ascii="Times New Roman" w:hAnsi="Times New Roman"/>
-          <w:b/>
-          <w:sz w:val="28"/>
-          <w:szCs w:val="28"/>
-        </w:rPr>
-      </w:pPr>
-      <w:r>
-        <w:rPr>
-          <w:rFonts w:ascii="Times New Roman" w:hAnsi="Times New Roman"/>
-          <w:b/>
-          <w:sz w:val="28"/>
-          <w:szCs w:val="28"/>
-        </w:rPr>
-        <w:t xml:space="preserve">Тема: </w:t>
-      </w:r>
-      <w:r>
-        <w:rPr>
-          <w:rFonts w:ascii="Times New Roman" w:hAnsi="Times New Roman"/>
-          <w:b/>
-          <w:sz w:val="28"/>
-          <w:szCs w:val="28"/>
-          <w:u w:val="single"/>
-        </w:rPr>
-        <w:t>Р</w:t>
-      </w:r>
-      <w:r>
-        <w:rPr>
-          <w:rFonts w:ascii="Times New Roman" w:hAnsi="Times New Roman"/>
-          <w:b/>
-          <w:sz w:val="28"/>
-          <w:szCs w:val="28"/>
-          <w:u w:val="single"/>
-        </w:rPr>
-        <w:t xml:space="preserve">еализация системы </w:t>
-      </w:r>
-      <w:r>
-        <w:rPr>
-          <w:rFonts w:ascii="Times New Roman" w:hAnsi="Times New Roman"/>
-          <w:b/>
-          <w:sz w:val="28"/>
-          <w:szCs w:val="28"/>
-          <w:u w:val="single"/>
-        </w:rPr>
-        <w:t>проектирования и тестирования каркасов программных продуктов</w:t>
-      </w:r>
-      <w:r>
-        <w:rPr>
-          <w:rFonts w:ascii="Times New Roman" w:hAnsi="Times New Roman"/>
-          <w:b/>
-          <w:sz w:val="28"/>
-          <w:szCs w:val="28"/>
-          <w:u w:val="single"/>
-        </w:rPr>
-        <w:t xml:space="preserve"> </w:t>
-      </w:r>
-    </w:p>
-    <w:p>
-      <w:pPr>
-        <w:pStyle w:val="a5"/>
-        <w:spacing w:line="360" w:lineRule="auto"/>
-        <w:rPr>
-          <w:rFonts w:ascii="Times New Roman" w:hAnsi="Times New Roman"/>
-          <w:sz w:val="28"/>
-          <w:szCs w:val="28"/>
-        </w:rPr>
-      </w:pPr>
-    </w:p>
-    <w:p>
-      <w:pPr>
-        <w:pStyle w:val="a5"/>
-        <w:spacing w:line="360" w:lineRule="auto"/>
-        <w:rPr>
-          <w:rFonts w:ascii="Times New Roman" w:hAnsi="Times New Roman"/>
-          <w:sz w:val="28"/>
-          <w:szCs w:val="28"/>
-          <w:u w:val="single"/>
-        </w:rPr>
-      </w:pPr>
-      <w:r>
-        <w:rPr>
-          <w:rFonts w:ascii="Times New Roman" w:hAnsi="Times New Roman"/>
-          <w:sz w:val="28"/>
-          <w:szCs w:val="28"/>
-        </w:rPr>
-        <w:t xml:space="preserve">Утверждено приказом ректора </w:t>
-      </w:r>
-      <w:r>
-        <w:rPr>
-          <w:rFonts w:ascii="Times New Roman" w:hAnsi="Times New Roman"/>
-          <w:sz w:val="28"/>
-          <w:szCs w:val="28"/>
-        </w:rPr>
-        <w:t xml:space="preserve"> </w:t>
-      </w:r>
-      <w:r>
-        <w:rPr>
-          <w:rFonts w:ascii="Times New Roman" w:hAnsi="Times New Roman"/>
-          <w:sz w:val="28"/>
-          <w:szCs w:val="28"/>
-          <w:u w:val="single"/>
-        </w:rPr>
-        <w:t>Л-527</w:t>
-      </w:r>
-      <w:r>
-        <w:rPr>
-          <w:rFonts w:ascii="Times New Roman" w:hAnsi="Times New Roman"/>
-          <w:sz w:val="28"/>
-          <w:szCs w:val="28"/>
-        </w:rPr>
-        <w:t xml:space="preserve"> </w:t>
-      </w:r>
-      <w:r>
-        <w:rPr>
-          <w:rFonts w:ascii="Times New Roman" w:hAnsi="Times New Roman"/>
-          <w:sz w:val="28"/>
-          <w:szCs w:val="28"/>
-        </w:rPr>
-        <w:t xml:space="preserve">от </w:t>
-      </w:r>
-      <w:r>
-        <w:rPr>
-          <w:rFonts w:ascii="Times New Roman" w:hAnsi="Times New Roman"/>
-          <w:sz w:val="28"/>
-          <w:szCs w:val="28"/>
-          <w:u w:val="single"/>
-        </w:rPr>
-        <w:t xml:space="preserve"> </w:t>
-      </w:r>
-      <w:r>
-        <w:rPr>
-          <w:rFonts w:ascii="Times New Roman" w:hAnsi="Times New Roman"/>
-          <w:sz w:val="28"/>
-          <w:szCs w:val="28"/>
-          <w:u w:val="single"/>
-        </w:rPr>
-        <w:tab/>
-      </w:r>
-      <w:r>
-        <w:rPr>
-          <w:rFonts w:ascii="Times New Roman" w:hAnsi="Times New Roman"/>
-          <w:sz w:val="28"/>
-          <w:szCs w:val="28"/>
-          <w:u w:val="single"/>
-        </w:rPr>
-        <w:t>20 февраля 2012 г.</w:t>
-      </w:r>
-      <w:r>
-        <w:rPr>
-          <w:rFonts w:ascii="Times New Roman" w:hAnsi="Times New Roman"/>
-          <w:sz w:val="28"/>
-          <w:szCs w:val="28"/>
-          <w:u w:val="single"/>
-        </w:rPr>
-        <w:t xml:space="preserve"> </w:t>
-      </w:r>
-      <w:r>
-        <w:rPr>
-          <w:rFonts w:ascii="Times New Roman" w:hAnsi="Times New Roman"/>
-          <w:sz w:val="28"/>
-          <w:szCs w:val="28"/>
-          <w:u w:val="single"/>
-        </w:rPr>
-        <w:tab/>
-      </w:r>
-      <w:r>
-        <w:rPr>
-          <w:rFonts w:ascii="Times New Roman" w:hAnsi="Times New Roman"/>
-          <w:sz w:val="28"/>
-          <w:szCs w:val="28"/>
-          <w:u w:val="single"/>
-        </w:rPr>
-        <w:tab/>
-      </w:r>
-    </w:p>
-    <w:p>
-      <w:pPr>
-        <w:pStyle w:val="a5"/>
-        <w:spacing w:line="360" w:lineRule="auto"/>
-        <w:rPr>
-          <w:rFonts w:ascii="Times New Roman" w:hAnsi="Times New Roman"/>
-          <w:sz w:val="28"/>
-          <w:szCs w:val="28"/>
-        </w:rPr>
-      </w:pPr>
-      <w:r>
-        <w:rPr>
-          <w:rFonts w:ascii="Times New Roman" w:hAnsi="Times New Roman"/>
-          <w:sz w:val="28"/>
-          <w:szCs w:val="28"/>
-        </w:rPr>
-        <w:t xml:space="preserve">Срок исполнения проекта </w:t>
-      </w:r>
-      <w:r>
-        <w:rPr>
-          <w:rFonts w:ascii="Times New Roman" w:hAnsi="Times New Roman"/>
-          <w:sz w:val="28"/>
-          <w:szCs w:val="28"/>
-          <w:u w:val="single"/>
-        </w:rPr>
-        <w:t xml:space="preserve">                                  </w:t>
-      </w:r>
-      <w:r>
-        <w:rPr>
-          <w:rFonts w:ascii="Times New Roman" w:hAnsi="Times New Roman"/>
-          <w:sz w:val="28"/>
-          <w:szCs w:val="28"/>
-          <w:u w:val="single"/>
-        </w:rPr>
-        <w:tab/>
-      </w:r>
-      <w:r>
-        <w:rPr>
-          <w:rFonts w:ascii="Times New Roman" w:hAnsi="Times New Roman"/>
-          <w:sz w:val="28"/>
-          <w:szCs w:val="28"/>
-          <w:u w:val="single"/>
-        </w:rPr>
-        <w:t>до 30.05.2011</w:t>
-      </w:r>
-      <w:r>
-        <w:rPr>
-          <w:rFonts w:ascii="Times New Roman" w:hAnsi="Times New Roman"/>
-          <w:sz w:val="28"/>
-          <w:szCs w:val="28"/>
-          <w:u w:val="single"/>
-        </w:rPr>
-        <w:tab/>
-      </w:r>
-      <w:r>
-        <w:rPr>
-          <w:rFonts w:ascii="Times New Roman" w:hAnsi="Times New Roman"/>
-          <w:sz w:val="28"/>
-          <w:szCs w:val="28"/>
-          <w:u w:val="single"/>
-        </w:rPr>
-        <w:tab/>
-      </w:r>
-      <w:r>
-        <w:rPr>
-          <w:rFonts w:ascii="Times New Roman" w:hAnsi="Times New Roman"/>
-          <w:sz w:val="28"/>
-          <w:szCs w:val="28"/>
-          <w:u w:val="single"/>
-        </w:rPr>
-        <w:tab/>
-      </w:r>
-      <w:r>
-        <w:rPr>
-          <w:rFonts w:ascii="Times New Roman" w:hAnsi="Times New Roman"/>
-          <w:sz w:val="28"/>
-          <w:szCs w:val="28"/>
-        </w:rPr>
-        <w:t xml:space="preserve"> </w:t>
-      </w:r>
-    </w:p>
-    <w:p>
-      <w:pPr>
-        <w:pStyle w:val="a5"/>
-        <w:spacing w:line="360" w:lineRule="auto"/>
-        <w:rPr>
-          <w:rFonts w:ascii="Times New Roman" w:hAnsi="Times New Roman"/>
-          <w:sz w:val="28"/>
-          <w:szCs w:val="28"/>
-          <w:u w:val="single"/>
-        </w:rPr>
-      </w:pPr>
-      <w:r>
-        <w:rPr>
-          <w:rFonts w:ascii="Times New Roman" w:hAnsi="Times New Roman"/>
-          <w:sz w:val="28"/>
-          <w:szCs w:val="28"/>
-        </w:rPr>
-        <w:t>Задание принял к исполнению</w:t>
-      </w:r>
-      <w:r>
-        <w:rPr>
-          <w:rFonts w:ascii="Times New Roman" w:hAnsi="Times New Roman"/>
-          <w:sz w:val="28"/>
-          <w:szCs w:val="28"/>
-          <w:u w:val="single"/>
-        </w:rPr>
-        <w:t xml:space="preserve">     </w:t>
-      </w:r>
-      <w:r>
-        <w:rPr>
-          <w:rFonts w:ascii="Times New Roman" w:hAnsi="Times New Roman"/>
-          <w:sz w:val="28"/>
-          <w:szCs w:val="28"/>
-          <w:u w:val="single"/>
-        </w:rPr>
-        <w:tab/>
-      </w:r>
-      <w:r>
-        <w:rPr>
-          <w:rFonts w:ascii="Times New Roman" w:hAnsi="Times New Roman"/>
-          <w:sz w:val="28"/>
-          <w:szCs w:val="28"/>
-          <w:u w:val="single"/>
-        </w:rPr>
-        <w:tab/>
-        <w:t xml:space="preserve">                      </w:t>
-      </w:r>
-      <w:r>
-        <w:rPr>
-          <w:rFonts w:ascii="Times New Roman" w:hAnsi="Times New Roman"/>
-          <w:sz w:val="28"/>
-          <w:szCs w:val="28"/>
-          <w:u w:val="single"/>
-        </w:rPr>
-        <w:t xml:space="preserve"> </w:t>
-      </w:r>
-      <w:r>
-        <w:rPr>
-          <w:rFonts w:ascii="Times New Roman" w:hAnsi="Times New Roman"/>
-          <w:sz w:val="28"/>
-          <w:szCs w:val="28"/>
-          <w:u w:val="single"/>
-        </w:rPr>
-        <w:t>Шатилина</w:t>
-      </w:r>
-      <w:r>
-        <w:rPr>
-          <w:rFonts w:ascii="Times New Roman" w:hAnsi="Times New Roman"/>
-          <w:sz w:val="28"/>
-          <w:szCs w:val="28"/>
-          <w:u w:val="single"/>
-        </w:rPr>
-        <w:t xml:space="preserve"> </w:t>
-      </w:r>
-      <w:r>
-        <w:rPr>
-          <w:rFonts w:ascii="Times New Roman" w:hAnsi="Times New Roman"/>
-          <w:sz w:val="28"/>
-          <w:szCs w:val="28"/>
-          <w:u w:val="single"/>
-        </w:rPr>
-        <w:t>Ю</w:t>
-      </w:r>
-      <w:r>
-        <w:rPr>
-          <w:rFonts w:ascii="Times New Roman" w:hAnsi="Times New Roman"/>
-          <w:sz w:val="28"/>
-          <w:szCs w:val="28"/>
-          <w:u w:val="single"/>
-        </w:rPr>
-        <w:t>.</w:t>
-      </w:r>
-      <w:r>
-        <w:rPr>
-          <w:rFonts w:ascii="Times New Roman" w:hAnsi="Times New Roman"/>
-          <w:sz w:val="28"/>
-          <w:szCs w:val="28"/>
-          <w:u w:val="single"/>
-        </w:rPr>
-        <w:t>Е</w:t>
-      </w:r>
-      <w:r>
-        <w:rPr>
-          <w:rFonts w:ascii="Times New Roman" w:hAnsi="Times New Roman"/>
-          <w:sz w:val="28"/>
-          <w:szCs w:val="28"/>
-          <w:u w:val="single"/>
-        </w:rPr>
-        <w:t xml:space="preserve">.   </w:t>
-      </w:r>
-      <w:r>
-        <w:rPr>
-          <w:rFonts w:ascii="Times New Roman" w:hAnsi="Times New Roman"/>
-          <w:sz w:val="28"/>
-          <w:szCs w:val="28"/>
-          <w:u w:val="single"/>
-        </w:rPr>
-        <w:tab/>
-        <w:t xml:space="preserve"> </w:t>
-      </w:r>
-    </w:p>
-    <w:p>
-      <w:pPr>
-        <w:pStyle w:val="a5"/>
-        <w:spacing w:line="360" w:lineRule="auto"/>
-        <w:rPr>
-          <w:rFonts w:ascii="Times New Roman" w:hAnsi="Times New Roman"/>
-          <w:sz w:val="18"/>
-          <w:szCs w:val="18"/>
-        </w:rPr>
-      </w:pPr>
-      <w:r>
-        <w:rPr>
-          <w:rFonts w:ascii="Times New Roman" w:hAnsi="Times New Roman"/>
-          <w:sz w:val="18"/>
-          <w:szCs w:val="18"/>
-        </w:rPr>
-        <w:t xml:space="preserve">                    </w:t>
-      </w:r>
-      <w:r>
-        <w:rPr>
-          <w:rFonts w:ascii="Times New Roman" w:hAnsi="Times New Roman"/>
-          <w:sz w:val="18"/>
-          <w:szCs w:val="18"/>
-        </w:rPr>
-        <w:tab/>
-      </w:r>
-      <w:r>
-        <w:rPr>
-          <w:rFonts w:ascii="Times New Roman" w:hAnsi="Times New Roman"/>
-          <w:sz w:val="18"/>
-          <w:szCs w:val="18"/>
-        </w:rPr>
-        <w:tab/>
-      </w:r>
-      <w:r>
-        <w:rPr>
-          <w:rFonts w:ascii="Times New Roman" w:hAnsi="Times New Roman"/>
-          <w:sz w:val="18"/>
-          <w:szCs w:val="18"/>
-        </w:rPr>
-        <w:tab/>
-      </w:r>
-      <w:r>
-        <w:rPr>
-          <w:rFonts w:ascii="Times New Roman" w:hAnsi="Times New Roman"/>
-          <w:sz w:val="18"/>
-          <w:szCs w:val="18"/>
-        </w:rPr>
-        <w:tab/>
-      </w:r>
-      <w:r>
-        <w:rPr>
-          <w:rFonts w:ascii="Times New Roman" w:hAnsi="Times New Roman"/>
-          <w:sz w:val="18"/>
-          <w:szCs w:val="18"/>
-        </w:rPr>
-        <w:tab/>
-      </w:r>
-      <w:r>
-        <w:rPr>
-          <w:rFonts w:ascii="Times New Roman" w:hAnsi="Times New Roman"/>
-          <w:sz w:val="18"/>
-          <w:szCs w:val="18"/>
-        </w:rPr>
-        <w:tab/>
-      </w:r>
-      <w:r>
-        <w:rPr>
-          <w:rFonts w:ascii="Times New Roman" w:hAnsi="Times New Roman"/>
-          <w:sz w:val="18"/>
-          <w:szCs w:val="18"/>
-        </w:rPr>
-        <w:t xml:space="preserve">подпись    </w:t>
-      </w:r>
-      <w:r>
-        <w:rPr>
-          <w:rFonts w:ascii="Times New Roman" w:hAnsi="Times New Roman"/>
-          <w:sz w:val="18"/>
-          <w:szCs w:val="18"/>
-        </w:rPr>
-        <w:tab/>
-        <w:t xml:space="preserve">   фамилия, имя, отчество</w:t>
-      </w:r>
-    </w:p>
-    <w:p>
-      <w:pPr>
-        <w:pStyle w:val="a5"/>
-        <w:spacing w:line="360" w:lineRule="auto"/>
-        <w:jc w:val="center"/>
-        <w:rPr>
-          <w:rFonts w:ascii="Times New Roman" w:hAnsi="Times New Roman"/>
           <w:sz w:val="28"/>
           <w:szCs w:val="28"/>
         </w:rPr>
@@ -1320,7 +1305,6 @@
           <w:rFonts w:ascii="Times New Roman" w:hAnsi="Times New Roman"/>
           <w:sz w:val="28"/>
           <w:szCs w:val="28"/>
-          <w:lang w:val="en-US"/>
         </w:rPr>
       </w:pPr>
       <w:r>
@@ -1548,13 +1532,41 @@
                 <w:szCs w:val="28"/>
               </w:rPr>
             </w:pPr>
+            <w:proofErr w:type="spellStart"/>
             <w:r>
               <w:rPr>
                 <w:rFonts w:ascii="Times New Roman" w:hAnsi="Times New Roman"/>
                 <w:sz w:val="28"/>
                 <w:szCs w:val="28"/>
               </w:rPr>
-              <w:t>Трудоемкость, % от всего объема проекта</w:t>
+              <w:t>Трудоемкость</w:t>
+            </w:r>
+            <w:proofErr w:type="spellEnd"/>
+            <w:r>
+              <w:rPr>
+                <w:rFonts w:ascii="Times New Roman" w:hAnsi="Times New Roman"/>
+                <w:sz w:val="28"/>
+                <w:szCs w:val="28"/>
+              </w:rPr>
+              <w:t xml:space="preserve">, % от всего </w:t>
+            </w:r>
+            <w:proofErr w:type="spellStart"/>
+            <w:r>
+              <w:rPr>
+                <w:rFonts w:ascii="Times New Roman" w:hAnsi="Times New Roman"/>
+                <w:sz w:val="28"/>
+                <w:szCs w:val="28"/>
+              </w:rPr>
+              <w:t>объема</w:t>
+            </w:r>
+            <w:proofErr w:type="spellEnd"/>
+            <w:r>
+              <w:rPr>
+                <w:rFonts w:ascii="Times New Roman" w:hAnsi="Times New Roman"/>
+                <w:sz w:val="28"/>
+                <w:szCs w:val="28"/>
+              </w:rPr>
+              <w:t xml:space="preserve"> проекта</w:t>
             </w:r>
           </w:p>
         </w:tc>
@@ -2151,13 +2163,23 @@
                 <w:szCs w:val="28"/>
               </w:rPr>
             </w:pPr>
+            <w:proofErr w:type="spellStart"/>
             <w:r>
               <w:rPr>
                 <w:rFonts w:ascii="Times New Roman" w:hAnsi="Times New Roman"/>
                 <w:sz w:val="28"/>
                 <w:szCs w:val="28"/>
               </w:rPr>
-              <w:t>Шамов Ю.А.</w:t>
+              <w:t>Шамов</w:t>
+            </w:r>
+            <w:proofErr w:type="spellEnd"/>
+            <w:r>
+              <w:rPr>
+                <w:rFonts w:ascii="Times New Roman" w:hAnsi="Times New Roman"/>
+                <w:sz w:val="28"/>
+                <w:szCs w:val="28"/>
+              </w:rPr>
+              <w:t xml:space="preserve"> Ю.А.</w:t>
             </w:r>
           </w:p>
         </w:tc>
@@ -2400,6 +2422,7 @@
         </w:rPr>
         <w:t>3.1</w:t>
       </w:r>
+      <w:proofErr w:type="gramStart"/>
       <w:r>
         <w:rPr>
           <w:sz w:val="28"/>
@@ -2410,7 +2433,14 @@
         <w:rPr>
           <w:sz w:val="28"/>
         </w:rPr>
-        <w:t xml:space="preserve">По научно-технической литературе просмотреть РЖ </w:t>
+        <w:t>П</w:t>
+      </w:r>
+      <w:proofErr w:type="gramEnd"/>
+      <w:r>
+        <w:rPr>
+          <w:sz w:val="28"/>
+        </w:rPr>
+        <w:t xml:space="preserve">о научно-технической литературе просмотреть РЖ </w:t>
       </w:r>
       <w:r>
         <w:rPr>
@@ -2717,7 +2747,25 @@
           <w:sz w:val="28"/>
           <w:szCs w:val="28"/>
         </w:rPr>
-        <w:t>3.2 По нормативной литературе просмотреть  указатели государственных и отраслевых стандартов за последний год.</w:t>
+        <w:t>3.2</w:t>
+      </w:r>
+      <w:proofErr w:type="gramStart"/>
+      <w:r>
+        <w:rPr>
+          <w:rFonts w:ascii="Times New Roman" w:hAnsi="Times New Roman"/>
+          <w:sz w:val="28"/>
+          <w:szCs w:val="28"/>
+        </w:rPr>
+        <w:t xml:space="preserve"> П</w:t>
+      </w:r>
+      <w:proofErr w:type="gramEnd"/>
+      <w:r>
+        <w:rPr>
+          <w:rFonts w:ascii="Times New Roman" w:hAnsi="Times New Roman"/>
+          <w:sz w:val="28"/>
+          <w:szCs w:val="28"/>
+        </w:rPr>
+        <w:t>о нормативной литературе просмотреть  указатели государственных и отраслевых стандартов за последний год.</w:t>
       </w:r>
     </w:p>
     <w:p>
@@ -2852,6 +2900,7 @@
         </w:rPr>
         <w:tab/>
       </w:r>
+      <w:proofErr w:type="spellStart"/>
       <w:r>
         <w:rPr>
           <w:rFonts w:ascii="Times New Roman" w:hAnsi="Times New Roman"/>
@@ -2888,8 +2937,7 @@
         </w:rPr>
         <w:t>Крючкова</w:t>
       </w:r>
-      <w:bookmarkStart w:id="0" w:name="_GoBack"/>
-      <w:bookmarkEnd w:id="0"/>
+      <w:proofErr w:type="spellEnd"/>
       <w:r>
         <w:rPr>
           <w:rFonts w:ascii="Times New Roman" w:hAnsi="Times New Roman"/>
@@ -2953,7 +3001,25 @@
           <w:szCs w:val="28"/>
         </w:rPr>
         <w:tab/>
-        <w:t xml:space="preserve">        и., о., фамилия</w:t>
+        <w:t xml:space="preserve">        и., </w:t>
+      </w:r>
+      <w:proofErr w:type="gramStart"/>
+      <w:r>
+        <w:rPr>
+          <w:rFonts w:ascii="Times New Roman" w:hAnsi="Times New Roman"/>
+          <w:sz w:val="28"/>
+          <w:szCs w:val="28"/>
+        </w:rPr>
+        <w:t>о</w:t>
+      </w:r>
+      <w:proofErr w:type="gramEnd"/>
+      <w:r>
+        <w:rPr>
+          <w:rFonts w:ascii="Times New Roman" w:hAnsi="Times New Roman"/>
+          <w:sz w:val="28"/>
+          <w:szCs w:val="28"/>
+        </w:rPr>
+        <w:t>., фамилия</w:t>
       </w:r>
     </w:p>
     <w:sectPr>

</xml_diff>